<commit_message>
Added new requirements provided for username, city name constraints
</commit_message>
<xml_diff>
--- a/documentation/TestCases.docx
+++ b/documentation/TestCases.docx
@@ -217,6 +217,15 @@
                 <w:lang w:val="en-CA" w:eastAsia="en-CA"/>
               </w:rPr>
               <w:t>User should not be able to login with a username that is not between 1 and 15 characters inclusively</w:t>
+            </w:r>
+            <w:r>
+              <w:rPr>
+                <w:rFonts w:ascii="Arial" w:eastAsia="Times New Roman" w:hAnsi="Arial" w:cs="Arial"/>
+                <w:sz w:val="20"/>
+                <w:szCs w:val="20"/>
+                <w:lang w:val="en-CA" w:eastAsia="en-CA"/>
+              </w:rPr>
+              <w:t>, or that includes the characters “#, $, %, ^, &amp;”</w:t>
             </w:r>
           </w:p>
         </w:tc>
@@ -1071,6 +1080,24 @@
               </w:rPr>
               <w:t>that is not between 1 and 15 characters inclusively</w:t>
             </w:r>
+            <w:r>
+              <w:rPr>
+                <w:rFonts w:ascii="Arial" w:eastAsia="Times New Roman" w:hAnsi="Arial" w:cs="Arial"/>
+                <w:sz w:val="20"/>
+                <w:szCs w:val="20"/>
+                <w:lang w:val="en-CA" w:eastAsia="en-CA"/>
+              </w:rPr>
+              <w:t xml:space="preserve">, </w:t>
+            </w:r>
+            <w:r>
+              <w:rPr>
+                <w:rFonts w:ascii="Arial" w:eastAsia="Times New Roman" w:hAnsi="Arial" w:cs="Arial"/>
+                <w:sz w:val="20"/>
+                <w:szCs w:val="20"/>
+                <w:lang w:val="en-CA" w:eastAsia="en-CA"/>
+              </w:rPr>
+              <w:t>or that includes the characters “#, $, %, ^, &amp;”</w:t>
+            </w:r>
           </w:p>
         </w:tc>
       </w:tr>
@@ -1624,6 +1651,24 @@
               </w:rPr>
               <w:t>not between 1 and 15 characters inclusively</w:t>
             </w:r>
+            <w:r>
+              <w:rPr>
+                <w:rFonts w:ascii="Arial" w:eastAsia="Times New Roman" w:hAnsi="Arial" w:cs="Arial"/>
+                <w:sz w:val="20"/>
+                <w:szCs w:val="20"/>
+                <w:lang w:val="en-CA" w:eastAsia="en-CA"/>
+              </w:rPr>
+              <w:t xml:space="preserve">, </w:t>
+            </w:r>
+            <w:r>
+              <w:rPr>
+                <w:rFonts w:ascii="Arial" w:eastAsia="Times New Roman" w:hAnsi="Arial" w:cs="Arial"/>
+                <w:sz w:val="20"/>
+                <w:szCs w:val="20"/>
+                <w:lang w:val="en-CA" w:eastAsia="en-CA"/>
+              </w:rPr>
+              <w:t>or that includes the characters “#, $, %, ^, &amp;”</w:t>
+            </w:r>
           </w:p>
         </w:tc>
       </w:tr>
@@ -2321,7 +2366,47 @@
                 <w:szCs w:val="20"/>
                 <w:lang w:val="en-CA" w:eastAsia="en-CA"/>
               </w:rPr>
-              <w:t xml:space="preserve">User should not be able to post a city that is non-alphabetic (exception: ‘-‘), </w:t>
+              <w:t>User should not be able to post a city that is non-alphabetic (exception</w:t>
+            </w:r>
+            <w:r>
+              <w:rPr>
+                <w:rFonts w:ascii="Arial" w:eastAsia="Times New Roman" w:hAnsi="Arial" w:cs="Arial"/>
+                <w:color w:val="000000"/>
+                <w:sz w:val="20"/>
+                <w:szCs w:val="20"/>
+                <w:lang w:val="en-CA" w:eastAsia="en-CA"/>
+              </w:rPr>
+              <w:t>s</w:t>
+            </w:r>
+            <w:r>
+              <w:rPr>
+                <w:rFonts w:ascii="Arial" w:eastAsia="Times New Roman" w:hAnsi="Arial" w:cs="Arial"/>
+                <w:color w:val="000000"/>
+                <w:sz w:val="20"/>
+                <w:szCs w:val="20"/>
+                <w:lang w:val="en-CA" w:eastAsia="en-CA"/>
+              </w:rPr>
+              <w:t>: ‘-</w:t>
+            </w:r>
+            <w:r>
+              <w:rPr>
+                <w:rFonts w:ascii="Arial" w:eastAsia="Times New Roman" w:hAnsi="Arial" w:cs="Arial"/>
+                <w:color w:val="000000"/>
+                <w:sz w:val="20"/>
+                <w:szCs w:val="20"/>
+                <w:lang w:val="en-CA" w:eastAsia="en-CA"/>
+              </w:rPr>
+              <w:t>, &lt;space&gt;</w:t>
+            </w:r>
+            <w:r>
+              <w:rPr>
+                <w:rFonts w:ascii="Arial" w:eastAsia="Times New Roman" w:hAnsi="Arial" w:cs="Arial"/>
+                <w:color w:val="000000"/>
+                <w:sz w:val="20"/>
+                <w:szCs w:val="20"/>
+                <w:lang w:val="en-CA" w:eastAsia="en-CA"/>
+              </w:rPr>
+              <w:t xml:space="preserve">‘), </w:t>
             </w:r>
             <w:r>
               <w:rPr>
@@ -2870,7 +2955,27 @@
                 <w:szCs w:val="20"/>
                 <w:lang w:val="en-CA" w:eastAsia="en-CA"/>
               </w:rPr>
-              <w:t>User should not be able to search for a city that is non-alphabetic (exceptions: ‘-‘ and ‘*’), or not between 1 and 25 characters inclusively</w:t>
+              <w:t>User should not be able to search for a city that is non-alphabetic (exceptions: ‘-‘ and ‘*’</w:t>
+            </w:r>
+            <w:r>
+              <w:rPr>
+                <w:rFonts w:ascii="Arial" w:eastAsia="Times New Roman" w:hAnsi="Arial" w:cs="Arial"/>
+                <w:color w:val="000000"/>
+                <w:sz w:val="20"/>
+                <w:szCs w:val="20"/>
+                <w:lang w:val="en-CA" w:eastAsia="en-CA"/>
+              </w:rPr>
+              <w:t xml:space="preserve"> and &lt;space&gt;</w:t>
+            </w:r>
+            <w:r>
+              <w:rPr>
+                <w:rFonts w:ascii="Arial" w:eastAsia="Times New Roman" w:hAnsi="Arial" w:cs="Arial"/>
+                <w:color w:val="000000"/>
+                <w:sz w:val="20"/>
+                <w:szCs w:val="20"/>
+                <w:lang w:val="en-CA" w:eastAsia="en-CA"/>
+              </w:rPr>
+              <w:t>), or not between 1 and 25 characters inclusively</w:t>
             </w:r>
           </w:p>
         </w:tc>

</xml_diff>